<commit_message>
Help and About menu is changed. I copy/paste some help text from user manual. We can more summarize the help text later if we have time, and also German translation later.
</commit_message>
<xml_diff>
--- a/MenschAergereDichNicht/Reports/Repport.docx
+++ b/MenschAergereDichNicht/Reports/Repport.docx
@@ -203,8 +203,6 @@
           <w:r>
             <w:t>Contents</w:t>
           </w:r>
-          <w:bookmarkStart w:id="1" w:name="_GoBack"/>
-          <w:bookmarkEnd w:id="1"/>
         </w:p>
         <w:p>
           <w:pPr>
@@ -2932,20 +2930,20 @@
       <w:pPr>
         <w:pStyle w:val="Heading1"/>
       </w:pPr>
-      <w:bookmarkStart w:id="2" w:name="_Toc315821624"/>
+      <w:bookmarkStart w:id="1" w:name="_Toc315821624"/>
       <w:r>
         <w:t>Abstract</w:t>
       </w:r>
       <w:bookmarkEnd w:id="0"/>
-      <w:bookmarkEnd w:id="2"/>
+      <w:bookmarkEnd w:id="1"/>
     </w:p>
     <w:p/>
     <w:p>
       <w:pPr>
         <w:pStyle w:val="Heading1"/>
       </w:pPr>
-      <w:bookmarkStart w:id="3" w:name="_Toc315737433"/>
-      <w:bookmarkStart w:id="4" w:name="_Toc315821625"/>
+      <w:bookmarkStart w:id="2" w:name="_Toc315737433"/>
+      <w:bookmarkStart w:id="3" w:name="_Toc315821625"/>
       <w:r>
         <w:lastRenderedPageBreak/>
         <w:t>Project T</w:t>
@@ -2953,15 +2951,15 @@
       <w:r>
         <w:t>eam</w:t>
       </w:r>
+      <w:bookmarkEnd w:id="2"/>
       <w:bookmarkEnd w:id="3"/>
-      <w:bookmarkEnd w:id="4"/>
     </w:p>
     <w:p>
       <w:pPr>
         <w:pStyle w:val="Heading2"/>
       </w:pPr>
-      <w:bookmarkStart w:id="5" w:name="_Toc315737434"/>
-      <w:bookmarkStart w:id="6" w:name="_Toc315821626"/>
+      <w:bookmarkStart w:id="4" w:name="_Toc315737434"/>
+      <w:bookmarkStart w:id="5" w:name="_Toc315821626"/>
       <w:proofErr w:type="spellStart"/>
       <w:r>
         <w:t>Baris</w:t>
@@ -2974,281 +2972,281 @@
       <w:r>
         <w:t>Oztop</w:t>
       </w:r>
+      <w:bookmarkEnd w:id="4"/>
       <w:bookmarkEnd w:id="5"/>
+      <w:proofErr w:type="spellEnd"/>
+    </w:p>
+    <w:p>
+      <w:proofErr w:type="spellStart"/>
+      <w:r>
+        <w:t>Baris</w:t>
+      </w:r>
+      <w:proofErr w:type="spellEnd"/>
+      <w:r>
+        <w:t xml:space="preserve"> is currently Informatics Master </w:t>
+      </w:r>
+      <w:proofErr w:type="gramStart"/>
+      <w:r>
+        <w:t>student</w:t>
+      </w:r>
+      <w:proofErr w:type="gramEnd"/>
+      <w:r>
+        <w:t xml:space="preserve"> at TU </w:t>
+      </w:r>
+      <w:proofErr w:type="spellStart"/>
+      <w:r>
+        <w:t>München</w:t>
+      </w:r>
+      <w:proofErr w:type="spellEnd"/>
+      <w:r>
+        <w:t xml:space="preserve">, and this is his second semester. He is graduated from Middle East Technical University, Turkey with Computer Engineering major. His favorite object-oriented programming language is Java. He has done several projects in his bachelor and first semester of his master degree. Some of these projects are </w:t>
+      </w:r>
+      <w:r>
+        <w:t>Database Implementation</w:t>
+      </w:r>
+      <w:r>
+        <w:t xml:space="preserve">, </w:t>
+      </w:r>
+      <w:r>
+        <w:t>Information Visualization</w:t>
+      </w:r>
+      <w:r>
+        <w:t>,</w:t>
+      </w:r>
+      <w:r>
+        <w:t xml:space="preserve"> 3D User Interfaces</w:t>
+      </w:r>
+      <w:r>
+        <w:t xml:space="preserve">, </w:t>
+      </w:r>
+      <w:r>
+        <w:t>Rapid Application Development</w:t>
+      </w:r>
+      <w:r>
+        <w:t xml:space="preserve">, and </w:t>
+      </w:r>
+      <w:r>
+        <w:t>Peer-to-Peer Desktop Search Agent</w:t>
+      </w:r>
+      <w:r>
+        <w:t xml:space="preserve">. He is currently working as student trainee </w:t>
+      </w:r>
+      <w:r>
+        <w:t>in S</w:t>
+      </w:r>
+      <w:r>
+        <w:t xml:space="preserve">oftware </w:t>
+      </w:r>
+      <w:r>
+        <w:t>D</w:t>
+      </w:r>
+      <w:r>
+        <w:t xml:space="preserve">evelopment and </w:t>
+      </w:r>
+      <w:r>
+        <w:t>Consultant Company</w:t>
+      </w:r>
+      <w:r>
+        <w:t xml:space="preserve">. </w:t>
+      </w:r>
+      <w:r>
+        <w:t xml:space="preserve">His hobbies are </w:t>
+      </w:r>
+      <w:r>
+        <w:t>Movie and Music Collecting, Photography, Travelling, World Cuisines,</w:t>
+      </w:r>
+      <w:r>
+        <w:t xml:space="preserve"> and</w:t>
+      </w:r>
+      <w:r>
+        <w:t xml:space="preserve"> Cooking</w:t>
+      </w:r>
+      <w:r>
+        <w:t>.</w:t>
+      </w:r>
+    </w:p>
+    <w:p>
+      <w:pPr>
+        <w:pStyle w:val="Heading2"/>
+      </w:pPr>
+      <w:bookmarkStart w:id="6" w:name="_Toc315821627"/>
+      <w:r>
+        <w:t xml:space="preserve">Stefan </w:t>
+      </w:r>
+      <w:proofErr w:type="spellStart"/>
+      <w:r>
+        <w:t>Matl</w:t>
+      </w:r>
       <w:bookmarkEnd w:id="6"/>
       <w:proofErr w:type="spellEnd"/>
     </w:p>
     <w:p>
-      <w:proofErr w:type="spellStart"/>
-      <w:r>
-        <w:t>Baris</w:t>
-      </w:r>
-      <w:proofErr w:type="spellEnd"/>
-      <w:r>
-        <w:t xml:space="preserve"> is currently Informatics Master </w:t>
-      </w:r>
-      <w:proofErr w:type="gramStart"/>
-      <w:r>
-        <w:t>student</w:t>
-      </w:r>
-      <w:proofErr w:type="gramEnd"/>
-      <w:r>
-        <w:t xml:space="preserve"> at TU </w:t>
-      </w:r>
-      <w:proofErr w:type="spellStart"/>
-      <w:r>
-        <w:t>München</w:t>
-      </w:r>
-      <w:proofErr w:type="spellEnd"/>
-      <w:r>
-        <w:t xml:space="preserve">, and this is his second semester. He is graduated from Middle East Technical University, Turkey with Computer Engineering major. His favorite object-oriented programming language is Java. He has done several projects in his bachelor and first semester of his master degree. Some of these projects are </w:t>
-      </w:r>
-      <w:r>
-        <w:t>Database Implementation</w:t>
-      </w:r>
-      <w:r>
-        <w:t xml:space="preserve">, </w:t>
-      </w:r>
-      <w:r>
-        <w:t>Information Visualization</w:t>
-      </w:r>
-      <w:r>
-        <w:t>,</w:t>
-      </w:r>
-      <w:r>
-        <w:t xml:space="preserve"> 3D User Interfaces</w:t>
-      </w:r>
-      <w:r>
-        <w:t xml:space="preserve">, </w:t>
-      </w:r>
-      <w:r>
-        <w:t>Rapid Application Development</w:t>
-      </w:r>
-      <w:r>
-        <w:t xml:space="preserve">, and </w:t>
-      </w:r>
-      <w:r>
-        <w:t>Peer-to-Peer Desktop Search Agent</w:t>
-      </w:r>
-      <w:r>
-        <w:t xml:space="preserve">. He is currently working as student trainee </w:t>
-      </w:r>
-      <w:r>
-        <w:t>in S</w:t>
-      </w:r>
-      <w:r>
-        <w:t xml:space="preserve">oftware </w:t>
-      </w:r>
-      <w:r>
-        <w:t>D</w:t>
-      </w:r>
-      <w:r>
-        <w:t xml:space="preserve">evelopment and </w:t>
-      </w:r>
-      <w:r>
-        <w:t>Consultant Company</w:t>
-      </w:r>
-      <w:r>
-        <w:t xml:space="preserve">. </w:t>
-      </w:r>
-      <w:r>
-        <w:t xml:space="preserve">His hobbies are </w:t>
-      </w:r>
-      <w:r>
-        <w:t>Movie and Music Collecting, Photography, Travelling, World Cuisines,</w:t>
-      </w:r>
-      <w:r>
-        <w:t xml:space="preserve"> and</w:t>
-      </w:r>
-      <w:r>
-        <w:t xml:space="preserve"> Cooking</w:t>
-      </w:r>
-      <w:r>
-        <w:t>.</w:t>
-      </w:r>
+      <w:pPr>
+        <w:pStyle w:val="Heading1"/>
+      </w:pPr>
+      <w:bookmarkStart w:id="7" w:name="_Toc315737435"/>
+      <w:bookmarkStart w:id="8" w:name="_Toc315821628"/>
+      <w:r>
+        <w:t>Project Plan</w:t>
+      </w:r>
+      <w:bookmarkEnd w:id="7"/>
+      <w:bookmarkEnd w:id="8"/>
     </w:p>
     <w:p>
       <w:pPr>
         <w:pStyle w:val="Heading2"/>
       </w:pPr>
-      <w:bookmarkStart w:id="7" w:name="_Toc315821627"/>
-      <w:r>
-        <w:t xml:space="preserve">Stefan </w:t>
-      </w:r>
-      <w:proofErr w:type="spellStart"/>
-      <w:r>
-        <w:t>Matl</w:t>
-      </w:r>
-      <w:bookmarkEnd w:id="7"/>
-      <w:proofErr w:type="spellEnd"/>
+      <w:bookmarkStart w:id="9" w:name="_Toc308731113"/>
+      <w:bookmarkStart w:id="10" w:name="_Toc315821629"/>
+      <w:r>
+        <w:t>Idea</w:t>
+      </w:r>
+      <w:bookmarkEnd w:id="9"/>
+      <w:bookmarkEnd w:id="10"/>
     </w:p>
     <w:p>
-      <w:pPr>
-        <w:pStyle w:val="Heading1"/>
-      </w:pPr>
-      <w:bookmarkStart w:id="8" w:name="_Toc315737435"/>
-      <w:bookmarkStart w:id="9" w:name="_Toc315821628"/>
-      <w:r>
-        <w:t>Project Plan</w:t>
-      </w:r>
-      <w:bookmarkEnd w:id="8"/>
-      <w:bookmarkEnd w:id="9"/>
+      <w:r>
+        <w:t xml:space="preserve">‘Mensch </w:t>
+      </w:r>
+      <w:proofErr w:type="spellStart"/>
+      <w:r>
+        <w:t>ärgere</w:t>
+      </w:r>
+      <w:proofErr w:type="spellEnd"/>
+      <w:r>
+        <w:t xml:space="preserve"> </w:t>
+      </w:r>
+      <w:proofErr w:type="spellStart"/>
+      <w:r>
+        <w:t>dich</w:t>
+      </w:r>
+      <w:proofErr w:type="spellEnd"/>
+      <w:r>
+        <w:t xml:space="preserve"> </w:t>
+      </w:r>
+      <w:proofErr w:type="spellStart"/>
+      <w:r>
+        <w:t>nicht</w:t>
+      </w:r>
+      <w:proofErr w:type="spellEnd"/>
+      <w:r>
+        <w:t>’ is a strategy board game for four players in the classic version. The name of the game means ‘Do not get angry’. The game is one of the famous classical games for all the age groups. It is a good alternative to turn the people’s waiting time e.g. in subway into joyful moments with their peers.</w:t>
+      </w:r>
+      <w:r>
+        <w:t xml:space="preserve"> We developed the game to get the advantage of the Android devices Bluetooth technology. Hence, it is possible to connect 8 mobile devices to each other to enjoy the game. While 4 of those devices’ users playing the game on their devices, the other 4 player can watch the game on their devices’ screen.</w:t>
+      </w:r>
     </w:p>
     <w:p>
       <w:pPr>
         <w:pStyle w:val="Heading2"/>
       </w:pPr>
-      <w:bookmarkStart w:id="10" w:name="_Toc308731113"/>
-      <w:bookmarkStart w:id="11" w:name="_Toc315821629"/>
-      <w:r>
-        <w:t>Idea</w:t>
-      </w:r>
-      <w:bookmarkEnd w:id="10"/>
+      <w:bookmarkStart w:id="11" w:name="h.zd4v2wurp8il"/>
+      <w:bookmarkStart w:id="12" w:name="_Toc308731114"/>
+      <w:bookmarkStart w:id="13" w:name="_Toc315821630"/>
       <w:bookmarkEnd w:id="11"/>
+      <w:r>
+        <w:t>Product</w:t>
+      </w:r>
+      <w:bookmarkEnd w:id="12"/>
+      <w:bookmarkEnd w:id="13"/>
     </w:p>
     <w:p>
       <w:r>
-        <w:t xml:space="preserve">‘Mensch </w:t>
-      </w:r>
-      <w:proofErr w:type="spellStart"/>
-      <w:r>
-        <w:t>ärgere</w:t>
-      </w:r>
-      <w:proofErr w:type="spellEnd"/>
-      <w:r>
-        <w:t xml:space="preserve"> </w:t>
-      </w:r>
-      <w:proofErr w:type="spellStart"/>
-      <w:r>
-        <w:t>dich</w:t>
-      </w:r>
-      <w:proofErr w:type="spellEnd"/>
-      <w:r>
-        <w:t xml:space="preserve"> </w:t>
-      </w:r>
-      <w:proofErr w:type="spellStart"/>
-      <w:r>
-        <w:t>nicht</w:t>
-      </w:r>
-      <w:proofErr w:type="spellEnd"/>
-      <w:r>
-        <w:t>’ is a strategy board game for four players in the classic version. The name of the game means ‘Do not get angry’. The game is one of the famous classical games for all the age groups. It is a good alternative to turn the people’s waiting time e.g. in subway into joyful moments with their peers.</w:t>
-      </w:r>
-      <w:r>
-        <w:t xml:space="preserve"> We developed the game to get the advantage of the Android devices Bluetooth technology. Hence, it is possible to connect 8 mobile devices to each other to enjoy the game. While 4 of those devices’ users playing the game on their devices, the other 4 player can watch the game on their devices’ screen.</w:t>
+        <w:t>The product is provided</w:t>
+      </w:r>
+      <w:r>
+        <w:t xml:space="preserve"> to support Multilanguage. It comes with predefined languages for </w:t>
+      </w:r>
+      <w:r>
+        <w:t>English</w:t>
+      </w:r>
+      <w:r>
+        <w:t xml:space="preserve"> and German. </w:t>
+      </w:r>
+      <w:r>
+        <w:t xml:space="preserve">The application is designed for Android systems with Android 2.1 or higher. It requires an API 7 or higher. </w:t>
+      </w:r>
+      <w:r>
+        <w:t>However, Android systems version 2.3.4 and below don’t support more than 2 devices connecting to another one via Bluetooth. Therefore, if users would like to play the game with total 8 devices, they have to make it sure that the server device has the Android OS version 2.3.5 or newer.</w:t>
       </w:r>
     </w:p>
     <w:p>
       <w:pPr>
-        <w:pStyle w:val="Heading2"/>
-      </w:pPr>
-      <w:bookmarkStart w:id="12" w:name="h.zd4v2wurp8il"/>
-      <w:bookmarkStart w:id="13" w:name="_Toc308731114"/>
-      <w:bookmarkStart w:id="14" w:name="_Toc315821630"/>
-      <w:bookmarkEnd w:id="12"/>
-      <w:r>
-        <w:t>Product</w:t>
-      </w:r>
-      <w:bookmarkEnd w:id="13"/>
+        <w:pStyle w:val="Heading3"/>
+      </w:pPr>
+      <w:bookmarkStart w:id="14" w:name="h.vy23zcuiwh7g"/>
+      <w:bookmarkStart w:id="15" w:name="_Toc308731115"/>
+      <w:bookmarkStart w:id="16" w:name="_Toc315821631"/>
       <w:bookmarkEnd w:id="14"/>
+      <w:r>
+        <w:t>How to play</w:t>
+      </w:r>
+      <w:bookmarkEnd w:id="15"/>
+      <w:bookmarkEnd w:id="16"/>
     </w:p>
     <w:p>
       <w:r>
-        <w:t>The product is provided</w:t>
-      </w:r>
-      <w:r>
-        <w:t xml:space="preserve"> to support Multilanguage. It comes with predefined languages for </w:t>
-      </w:r>
-      <w:r>
-        <w:t>English</w:t>
-      </w:r>
-      <w:r>
-        <w:t xml:space="preserve"> and German. </w:t>
-      </w:r>
-      <w:r>
-        <w:t xml:space="preserve">The application is designed for Android systems with Android 2.1 or higher. It requires an API 7 or higher. </w:t>
-      </w:r>
-      <w:r>
-        <w:t>However, Android systems version 2.3.4 and below don’t support more than 2 devices connecting to another one via Bluetooth. Therefore, if users would like to play the game with total 8 devices, they have to make it sure that the server device has the Android OS version 2.3.5 or newer.</w:t>
-      </w:r>
-    </w:p>
-    <w:p>
-      <w:pPr>
-        <w:pStyle w:val="Heading3"/>
-      </w:pPr>
-      <w:bookmarkStart w:id="15" w:name="h.vy23zcuiwh7g"/>
-      <w:bookmarkStart w:id="16" w:name="_Toc308731115"/>
-      <w:bookmarkStart w:id="17" w:name="_Toc315821631"/>
-      <w:bookmarkEnd w:id="15"/>
-      <w:r>
-        <w:t>How to play</w:t>
-      </w:r>
-      <w:bookmarkEnd w:id="16"/>
+        <w:t>Each player (possible number of players: two, three or four players) has four pegs and aims at getting them from their first position, out-region, into their final home fields. First, the player has to throw a dice. In the beginning all the pegs of the player are blocked and the player is allowed to throw the dice three times until throwing a six. With every six, a player can unblock one peg from its out-region, and in each round the peg is moved according to the number the dice shows. A player is not allowed to move the peg on a field already occupied by one of his other pegs. If the field is occupied with another player’s peg, he can kick out the other player and force him to restart with that peg.</w:t>
+      </w:r>
+      <w:bookmarkStart w:id="17" w:name="h.4z5payz5c1sx"/>
+      <w:bookmarkStart w:id="18" w:name="_Toc308731116"/>
       <w:bookmarkEnd w:id="17"/>
     </w:p>
     <w:p>
-      <w:r>
-        <w:t>Each player (possible number of players: two, three or four players) has four pegs and aims at getting them from their first position, out-region, into their final home fields. First, the player has to throw a dice. In the beginning all the pegs of the player are blocked and the player is allowed to throw the dice three times until throwing a six. With every six, a player can unblock one peg from its out-region, and in each round the peg is moved according to the number the dice shows. A player is not allowed to move the peg on a field already occupied by one of his other pegs. If the field is occupied with another player’s peg, he can kick out the other player and force him to restart with that peg.</w:t>
-      </w:r>
-      <w:bookmarkStart w:id="18" w:name="h.4z5payz5c1sx"/>
-      <w:bookmarkStart w:id="19" w:name="_Toc308731116"/>
+      <w:pPr>
+        <w:pStyle w:val="Heading3"/>
+      </w:pPr>
+      <w:bookmarkStart w:id="19" w:name="_Toc315821632"/>
+      <w:r>
+        <w:lastRenderedPageBreak/>
+        <w:t>Differences</w:t>
+      </w:r>
       <w:bookmarkEnd w:id="18"/>
+      <w:bookmarkEnd w:id="19"/>
     </w:p>
     <w:p>
-      <w:pPr>
-        <w:pStyle w:val="Heading3"/>
-      </w:pPr>
-      <w:bookmarkStart w:id="20" w:name="_Toc315821632"/>
-      <w:r>
-        <w:lastRenderedPageBreak/>
-        <w:t>Differences</w:t>
-      </w:r>
-      <w:bookmarkEnd w:id="19"/>
-      <w:bookmarkEnd w:id="20"/>
+      <w:r>
+        <w:t xml:space="preserve">Basically the application is intended to work and behave the same way a real board game would react. But in contrast to a real game, where people are sitting around a table, it is not possible to manipulate the dice or influence the number the dice shows. Once the player has thrown the dice, he has to move his selected peg by exactly that given amount and nothing else. It is not possible to cheat or move the pegs of another player. A move cannot be undone. </w:t>
+      </w:r>
+      <w:r>
+        <w:t>Application’s GUI allows user to rotate the board, and zoom in and out to the board.</w:t>
+      </w:r>
     </w:p>
     <w:p>
-      <w:r>
-        <w:t xml:space="preserve">Basically the application is intended to work and behave the same way a real board game would react. But in contrast to a real game, where people are sitting around a table, it is not possible to manipulate the dice or influence the number the dice shows. Once the player has thrown the dice, he has to move his selected peg by exactly that given amount and nothing else. It is not possible to cheat or move the pegs of another player. A move cannot be undone. </w:t>
-      </w:r>
-      <w:r>
-        <w:t>Application’s GUI allows user to rotate the board, and zoom in and out to the board.</w:t>
-      </w:r>
+      <w:pPr>
+        <w:pStyle w:val="Heading2"/>
+      </w:pPr>
+      <w:bookmarkStart w:id="20" w:name="h.13ns84mfl19u"/>
+      <w:bookmarkStart w:id="21" w:name="_Toc308731117"/>
+      <w:bookmarkStart w:id="22" w:name="_Toc315821633"/>
+      <w:bookmarkEnd w:id="20"/>
+      <w:r>
+        <w:t>Quality requirements</w:t>
+      </w:r>
+      <w:bookmarkEnd w:id="21"/>
+      <w:bookmarkEnd w:id="22"/>
     </w:p>
     <w:p>
-      <w:pPr>
-        <w:pStyle w:val="Heading2"/>
-      </w:pPr>
-      <w:bookmarkStart w:id="21" w:name="h.13ns84mfl19u"/>
-      <w:bookmarkStart w:id="22" w:name="_Toc308731117"/>
-      <w:bookmarkStart w:id="23" w:name="_Toc315821633"/>
-      <w:bookmarkEnd w:id="21"/>
-      <w:r>
-        <w:t>Quality requirements</w:t>
-      </w:r>
-      <w:bookmarkEnd w:id="22"/>
-      <w:bookmarkEnd w:id="23"/>
+      <w:r>
+        <w:t xml:space="preserve">The app will neither crash during an appropriate usage nor while a time-out or not-responding exception is sent. If there is a connection problem during the game, </w:t>
+      </w:r>
+      <w:r>
+        <w:t>other device users are notified via a toast message including the problematic device name in it.</w:t>
+      </w:r>
     </w:p>
     <w:p>
-      <w:r>
-        <w:t xml:space="preserve">The app will neither crash during an appropriate usage nor while a time-out or not-responding exception is sent. If there is a connection problem during the game, </w:t>
-      </w:r>
-      <w:r>
-        <w:t>other device users are notified via a toast message including the problematic device name in it.</w:t>
-      </w:r>
-    </w:p>
-    <w:p>
       <w:pPr>
         <w:pStyle w:val="Heading3"/>
       </w:pPr>
-      <w:bookmarkStart w:id="24" w:name="h.5lksjgz04l83"/>
-      <w:bookmarkStart w:id="25" w:name="_Toc308731118"/>
-      <w:bookmarkStart w:id="26" w:name="_Toc315821634"/>
+      <w:bookmarkStart w:id="23" w:name="h.5lksjgz04l83"/>
+      <w:bookmarkStart w:id="24" w:name="_Toc308731118"/>
+      <w:bookmarkStart w:id="25" w:name="_Toc315821634"/>
+      <w:bookmarkEnd w:id="23"/>
+      <w:r>
+        <w:t>Must-have features</w:t>
+      </w:r>
       <w:bookmarkEnd w:id="24"/>
-      <w:r>
-        <w:t>Must-have features</w:t>
-      </w:r>
       <w:bookmarkEnd w:id="25"/>
-      <w:bookmarkEnd w:id="26"/>
     </w:p>
     <w:p>
       <w:pPr>
@@ -3484,16 +3482,16 @@
       <w:pPr>
         <w:pStyle w:val="Heading3"/>
       </w:pPr>
-      <w:bookmarkStart w:id="27" w:name="h.hsqtdjx460fd"/>
-      <w:bookmarkStart w:id="28" w:name="_Toc308731119"/>
-      <w:bookmarkStart w:id="29" w:name="_Toc315821635"/>
-      <w:bookmarkEnd w:id="27"/>
+      <w:bookmarkStart w:id="26" w:name="h.hsqtdjx460fd"/>
+      <w:bookmarkStart w:id="27" w:name="_Toc308731119"/>
+      <w:bookmarkStart w:id="28" w:name="_Toc315821635"/>
+      <w:bookmarkEnd w:id="26"/>
       <w:r>
         <w:lastRenderedPageBreak/>
         <w:t>Optional features</w:t>
       </w:r>
+      <w:bookmarkEnd w:id="27"/>
       <w:bookmarkEnd w:id="28"/>
-      <w:bookmarkEnd w:id="29"/>
     </w:p>
     <w:p>
       <w:pPr>
@@ -3778,16 +3776,16 @@
         <w:pStyle w:val="Heading2"/>
         <w:pageBreakBefore/>
       </w:pPr>
-      <w:bookmarkStart w:id="30" w:name="h.f02jgkyiqff0"/>
-      <w:bookmarkStart w:id="31" w:name="_Toc308731120"/>
-      <w:bookmarkStart w:id="32" w:name="_Toc315821636"/>
-      <w:bookmarkEnd w:id="30"/>
+      <w:bookmarkStart w:id="29" w:name="h.f02jgkyiqff0"/>
+      <w:bookmarkStart w:id="30" w:name="_Toc308731120"/>
+      <w:bookmarkStart w:id="31" w:name="_Toc315821636"/>
+      <w:bookmarkEnd w:id="29"/>
       <w:r>
         <w:lastRenderedPageBreak/>
         <w:t>Implementation</w:t>
       </w:r>
+      <w:bookmarkEnd w:id="30"/>
       <w:bookmarkEnd w:id="31"/>
-      <w:bookmarkEnd w:id="32"/>
     </w:p>
     <w:p>
       <w:r>
@@ -3828,15 +3826,15 @@
       <w:pPr>
         <w:pStyle w:val="Heading3"/>
       </w:pPr>
-      <w:bookmarkStart w:id="33" w:name="h.b80ho12xqtby"/>
-      <w:bookmarkStart w:id="34" w:name="_Toc308731121"/>
-      <w:bookmarkStart w:id="35" w:name="_Toc315821637"/>
+      <w:bookmarkStart w:id="32" w:name="h.b80ho12xqtby"/>
+      <w:bookmarkStart w:id="33" w:name="_Toc308731121"/>
+      <w:bookmarkStart w:id="34" w:name="_Toc315821637"/>
+      <w:bookmarkEnd w:id="32"/>
+      <w:r>
+        <w:t>Resources</w:t>
+      </w:r>
       <w:bookmarkEnd w:id="33"/>
-      <w:r>
-        <w:t>Resources</w:t>
-      </w:r>
       <w:bookmarkEnd w:id="34"/>
-      <w:bookmarkEnd w:id="35"/>
     </w:p>
     <w:p>
       <w:pPr>
@@ -4029,15 +4027,15 @@
       <w:pPr>
         <w:pStyle w:val="Heading3"/>
       </w:pPr>
-      <w:bookmarkStart w:id="36" w:name="h.xfqfo5shwvhh"/>
-      <w:bookmarkStart w:id="37" w:name="_Toc308731122"/>
-      <w:bookmarkStart w:id="38" w:name="_Toc315821638"/>
+      <w:bookmarkStart w:id="35" w:name="h.xfqfo5shwvhh"/>
+      <w:bookmarkStart w:id="36" w:name="_Toc308731122"/>
+      <w:bookmarkStart w:id="37" w:name="_Toc315821638"/>
+      <w:bookmarkEnd w:id="35"/>
+      <w:r>
+        <w:t>GUI</w:t>
+      </w:r>
       <w:bookmarkEnd w:id="36"/>
-      <w:r>
-        <w:t>GUI</w:t>
-      </w:r>
       <w:bookmarkEnd w:id="37"/>
-      <w:bookmarkEnd w:id="38"/>
     </w:p>
     <w:p>
       <w:r>
@@ -4080,8 +4078,8 @@
       <w:pPr>
         <w:pStyle w:val="Heading3"/>
       </w:pPr>
-      <w:bookmarkStart w:id="39" w:name="h.x9i8kcazu8rm"/>
-      <w:bookmarkEnd w:id="39"/>
+      <w:bookmarkStart w:id="38" w:name="h.x9i8kcazu8rm"/>
+      <w:bookmarkEnd w:id="38"/>
     </w:p>
     <w:p>
       <w:pPr>
@@ -4092,16 +4090,16 @@
       <w:pPr>
         <w:pStyle w:val="Heading3"/>
       </w:pPr>
-      <w:bookmarkStart w:id="40" w:name="h.njywbi5cz8te"/>
-      <w:bookmarkStart w:id="41" w:name="_Toc308731123"/>
-      <w:bookmarkStart w:id="42" w:name="_Toc315821639"/>
-      <w:bookmarkEnd w:id="40"/>
+      <w:bookmarkStart w:id="39" w:name="h.njywbi5cz8te"/>
+      <w:bookmarkStart w:id="40" w:name="_Toc308731123"/>
+      <w:bookmarkStart w:id="41" w:name="_Toc315821639"/>
+      <w:bookmarkEnd w:id="39"/>
       <w:r>
         <w:lastRenderedPageBreak/>
         <w:t>Graphics</w:t>
       </w:r>
+      <w:bookmarkEnd w:id="40"/>
       <w:bookmarkEnd w:id="41"/>
-      <w:bookmarkEnd w:id="42"/>
     </w:p>
     <w:p>
       <w:r>
@@ -4115,15 +4113,15 @@
       <w:pPr>
         <w:pStyle w:val="Heading3"/>
       </w:pPr>
-      <w:bookmarkStart w:id="43" w:name="h.rlyjtsf5dgz"/>
-      <w:bookmarkStart w:id="44" w:name="_Toc308731124"/>
-      <w:bookmarkStart w:id="45" w:name="_Toc315821640"/>
+      <w:bookmarkStart w:id="42" w:name="h.rlyjtsf5dgz"/>
+      <w:bookmarkStart w:id="43" w:name="_Toc308731124"/>
+      <w:bookmarkStart w:id="44" w:name="_Toc315821640"/>
+      <w:bookmarkEnd w:id="42"/>
+      <w:r>
+        <w:t>AI</w:t>
+      </w:r>
       <w:bookmarkEnd w:id="43"/>
-      <w:r>
-        <w:t>AI</w:t>
-      </w:r>
       <w:bookmarkEnd w:id="44"/>
-      <w:bookmarkEnd w:id="45"/>
     </w:p>
     <w:p>
       <w:pPr>
@@ -4154,15 +4152,15 @@
       <w:pPr>
         <w:pStyle w:val="Heading3"/>
       </w:pPr>
-      <w:bookmarkStart w:id="46" w:name="h.iz622u984xo4"/>
-      <w:bookmarkStart w:id="47" w:name="_Toc308731125"/>
-      <w:bookmarkStart w:id="48" w:name="_Toc315821641"/>
+      <w:bookmarkStart w:id="45" w:name="h.iz622u984xo4"/>
+      <w:bookmarkStart w:id="46" w:name="_Toc308731125"/>
+      <w:bookmarkStart w:id="47" w:name="_Toc315821641"/>
+      <w:bookmarkEnd w:id="45"/>
+      <w:r>
+        <w:t>Basic interfaces and classes</w:t>
+      </w:r>
       <w:bookmarkEnd w:id="46"/>
-      <w:r>
-        <w:t>Basic interfaces and classes</w:t>
-      </w:r>
       <w:bookmarkEnd w:id="47"/>
-      <w:bookmarkEnd w:id="48"/>
     </w:p>
     <w:p>
       <w:pPr>
@@ -4419,16 +4417,16 @@
         <w:pStyle w:val="Heading2"/>
         <w:pageBreakBefore/>
       </w:pPr>
-      <w:bookmarkStart w:id="49" w:name="h.cc0cktnvk73c"/>
-      <w:bookmarkStart w:id="50" w:name="_Toc308731126"/>
-      <w:bookmarkStart w:id="51" w:name="_Toc315821642"/>
-      <w:bookmarkEnd w:id="49"/>
+      <w:bookmarkStart w:id="48" w:name="h.cc0cktnvk73c"/>
+      <w:bookmarkStart w:id="49" w:name="_Toc308731126"/>
+      <w:bookmarkStart w:id="50" w:name="_Toc315821642"/>
+      <w:bookmarkEnd w:id="48"/>
       <w:r>
         <w:lastRenderedPageBreak/>
         <w:t>Project schedule</w:t>
       </w:r>
+      <w:bookmarkEnd w:id="49"/>
       <w:bookmarkEnd w:id="50"/>
-      <w:bookmarkEnd w:id="51"/>
     </w:p>
     <w:p>
       <w:r>
@@ -4481,13 +4479,13 @@
       <w:pPr>
         <w:pStyle w:val="Heading1"/>
       </w:pPr>
-      <w:bookmarkStart w:id="52" w:name="_Toc315737436"/>
-      <w:bookmarkStart w:id="53" w:name="_Toc315821643"/>
+      <w:bookmarkStart w:id="51" w:name="_Toc315737436"/>
+      <w:bookmarkStart w:id="52" w:name="_Toc315821643"/>
       <w:r>
         <w:t>Project Flow</w:t>
       </w:r>
+      <w:bookmarkEnd w:id="51"/>
       <w:bookmarkEnd w:id="52"/>
-      <w:bookmarkEnd w:id="53"/>
     </w:p>
     <w:p>
       <w:r>
@@ -4690,38 +4688,38 @@
       <w:pPr>
         <w:pStyle w:val="Heading1"/>
       </w:pPr>
-      <w:bookmarkStart w:id="54" w:name="_Toc315737437"/>
-      <w:bookmarkStart w:id="55" w:name="_Toc315821644"/>
+      <w:bookmarkStart w:id="53" w:name="_Toc315737437"/>
+      <w:bookmarkStart w:id="54" w:name="_Toc315821644"/>
       <w:r>
         <w:lastRenderedPageBreak/>
         <w:t>Detailed Description</w:t>
       </w:r>
+      <w:bookmarkEnd w:id="53"/>
       <w:bookmarkEnd w:id="54"/>
-      <w:bookmarkEnd w:id="55"/>
     </w:p>
     <w:p>
       <w:pPr>
         <w:pStyle w:val="Heading2"/>
       </w:pPr>
-      <w:bookmarkStart w:id="56" w:name="_Toc315737438"/>
-      <w:bookmarkStart w:id="57" w:name="_Toc315821645"/>
+      <w:bookmarkStart w:id="55" w:name="_Toc315737438"/>
+      <w:bookmarkStart w:id="56" w:name="_Toc315821645"/>
       <w:r>
         <w:t>Bluetooth Communication</w:t>
       </w:r>
+      <w:bookmarkEnd w:id="55"/>
       <w:bookmarkEnd w:id="56"/>
-      <w:bookmarkEnd w:id="57"/>
     </w:p>
     <w:p>
       <w:pPr>
         <w:pStyle w:val="Heading3"/>
       </w:pPr>
-      <w:bookmarkStart w:id="58" w:name="_Toc315737439"/>
-      <w:bookmarkStart w:id="59" w:name="_Toc315821646"/>
+      <w:bookmarkStart w:id="57" w:name="_Toc315737439"/>
+      <w:bookmarkStart w:id="58" w:name="_Toc315821646"/>
       <w:r>
         <w:t>Classes</w:t>
       </w:r>
+      <w:bookmarkEnd w:id="57"/>
       <w:bookmarkEnd w:id="58"/>
-      <w:bookmarkEnd w:id="59"/>
     </w:p>
     <w:p>
       <w:r>
@@ -4733,18 +4731,21 @@
       </w:r>
       <w:proofErr w:type="spellEnd"/>
       <w:r>
-        <w:t xml:space="preserve"> and </w:t>
-      </w:r>
-      <w:proofErr w:type="spellStart"/>
-      <w:r>
-        <w:t>de.tum.multiplayer</w:t>
-      </w:r>
-      <w:r>
-        <w:t>.bluetooth</w:t>
-      </w:r>
-      <w:proofErr w:type="spellEnd"/>
-      <w:r>
-        <w:t>, which are responsible for the multiplayer version of the game.</w:t>
+        <w:t xml:space="preserve">, which </w:t>
+      </w:r>
+      <w:r>
+        <w:t>is</w:t>
+      </w:r>
+      <w:r>
+        <w:t xml:space="preserve"> responsible for the multiplayer version of the game</w:t>
+      </w:r>
+      <w:r>
+        <w:t xml:space="preserve"> including the Bluetooth communicatioon</w:t>
+      </w:r>
+      <w:bookmarkStart w:id="59" w:name="_GoBack"/>
+      <w:bookmarkEnd w:id="59"/>
+      <w:r>
+        <w:t>.</w:t>
       </w:r>
     </w:p>
     <w:p>
@@ -17258,7 +17259,7 @@
 </file>
 
 <file path=customXml/itemProps1.xml><?xml version="1.0" encoding="utf-8"?>
-<ds:datastoreItem xmlns:ds="http://schemas.openxmlformats.org/officeDocument/2006/customXml" ds:itemID="{6DDD4B7D-3FAD-4CEA-B200-554C0EB0A69D}">
+<ds:datastoreItem xmlns:ds="http://schemas.openxmlformats.org/officeDocument/2006/customXml" ds:itemID="{17ECBF0B-35EC-49F9-AF52-6D2C104ECE02}">
   <ds:schemaRefs>
     <ds:schemaRef ds:uri="http://schemas.openxmlformats.org/officeDocument/2006/bibliography"/>
   </ds:schemaRefs>

</xml_diff>